<commit_message>
Fixed decorator behavior and added new decorator, the color decorator. Implemented main to construct a layered decorated text field.
</commit_message>
<xml_diff>
--- a/Part 1/CW7-Recognizing_The_Pattern-Zachary_Rose.docx
+++ b/Part 1/CW7-Recognizing_The_Pattern-Zachary_Rose.docx
@@ -7,13 +7,46 @@
         <w:t>This code</w:t>
       </w:r>
       <w:r>
-        <w:t xml:space="preserve"> is displaying the </w:t>
-      </w:r>
-      <w:r>
-        <w:t>AFP</w:t>
+        <w:t xml:space="preserve"> is </w:t>
+      </w:r>
+      <w:r>
+        <w:t xml:space="preserve">definitely the abstract factory creational pattern. </w:t>
+      </w:r>
+      <w:proofErr w:type="spellStart"/>
+      <w:r>
+        <w:t>Cf</w:t>
+      </w:r>
+      <w:proofErr w:type="spellEnd"/>
+      <w:r>
+        <w:t xml:space="preserve"> is the abstract factory, and </w:t>
+      </w:r>
+      <w:proofErr w:type="spellStart"/>
+      <w:r>
+        <w:t>AfricaF</w:t>
+      </w:r>
+      <w:proofErr w:type="spellEnd"/>
+      <w:r>
+        <w:t xml:space="preserve"> and </w:t>
+      </w:r>
+      <w:proofErr w:type="spellStart"/>
+      <w:r>
+        <w:t>AmericaF</w:t>
+      </w:r>
+      <w:proofErr w:type="spellEnd"/>
+      <w:r>
+        <w:t xml:space="preserve"> are the concrete factories. They both can instantiate the related (but separate</w:t>
       </w:r>
       <w:bookmarkStart w:id="0" w:name="_GoBack"/>
       <w:bookmarkEnd w:id="0"/>
+      <w:r>
+        <w:t>) groupings of Herbivore and Carnivore that they choose</w:t>
+      </w:r>
+      <w:r>
+        <w:t>, thereby supporting different “look and feel standards”.</w:t>
+      </w:r>
+      <w:r>
+        <w:t xml:space="preserve"> </w:t>
+      </w:r>
     </w:p>
     <w:sectPr>
       <w:pgSz w:w="12240" w:h="15840"/>

</xml_diff>